<commit_message>
Actualizando visualización de eventos
</commit_message>
<xml_diff>
--- a/docs/DocumentacionBackend.docx
+++ b/docs/DocumentacionBackend.docx
@@ -1790,6 +1790,7 @@
         </w:rPr>
         <w:t>": "</w:t>
       </w:r>
+      <w:proofErr w:type="spellStart"/>
       <w:r>
         <w:rPr>
           <w:rFonts w:ascii="Courier" w:eastAsia="Times New Roman" w:hAnsi="Courier" w:cs="Times New Roman"/>
@@ -1800,6 +1801,7 @@
         </w:rPr>
         <w:t>Villapalos</w:t>
       </w:r>
+      <w:proofErr w:type="spellEnd"/>
       <w:r>
         <w:rPr>
           <w:rFonts w:ascii="Courier" w:eastAsia="Times New Roman" w:hAnsi="Courier" w:cs="Times New Roman"/>
@@ -1830,6 +1832,7 @@
         </w:rPr>
         <w:t>"</w:t>
       </w:r>
+      <w:proofErr w:type="spellStart"/>
       <w:r>
         <w:rPr>
           <w:rFonts w:ascii="Courier" w:eastAsia="Times New Roman" w:hAnsi="Courier" w:cs="Times New Roman"/>
@@ -1840,6 +1843,7 @@
         </w:rPr>
         <w:t>direccion</w:t>
       </w:r>
+      <w:proofErr w:type="spellEnd"/>
       <w:r>
         <w:rPr>
           <w:rFonts w:ascii="Courier" w:eastAsia="Times New Roman" w:hAnsi="Courier" w:cs="Times New Roman"/>
@@ -1858,7 +1862,29 @@
           <w:szCs w:val="20"/>
           <w:lang w:val="es-ES_tradnl" w:eastAsia="es-ES_tradnl"/>
         </w:rPr>
-        <w:t>Privada Maridueña No. 882</w:t>
+        <w:t xml:space="preserve">Privada </w:t>
+      </w:r>
+      <w:proofErr w:type="spellStart"/>
+      <w:r>
+        <w:rPr>
+          <w:rFonts w:ascii="Courier" w:eastAsia="Times New Roman" w:hAnsi="Courier" w:cs="Times New Roman"/>
+          <w:color w:val="4488AA"/>
+          <w:sz w:val="20"/>
+          <w:szCs w:val="20"/>
+          <w:lang w:val="es-ES_tradnl" w:eastAsia="es-ES_tradnl"/>
+        </w:rPr>
+        <w:t>Maridueña</w:t>
+      </w:r>
+      <w:proofErr w:type="spellEnd"/>
+      <w:r>
+        <w:rPr>
+          <w:rFonts w:ascii="Courier" w:eastAsia="Times New Roman" w:hAnsi="Courier" w:cs="Times New Roman"/>
+          <w:color w:val="4488AA"/>
+          <w:sz w:val="20"/>
+          <w:szCs w:val="20"/>
+          <w:lang w:val="es-ES_tradnl" w:eastAsia="es-ES_tradnl"/>
+        </w:rPr>
+        <w:t xml:space="preserve"> No. 882</w:t>
       </w:r>
       <w:r>
         <w:rPr>
@@ -1942,6 +1968,7 @@
         </w:rPr>
         <w:t>"</w:t>
       </w:r>
+      <w:proofErr w:type="spellStart"/>
       <w:r>
         <w:rPr>
           <w:rFonts w:ascii="Courier" w:eastAsia="Times New Roman" w:hAnsi="Courier" w:cs="Times New Roman"/>
@@ -1952,6 +1979,7 @@
         </w:rPr>
         <w:t>fechaNac</w:t>
       </w:r>
+      <w:proofErr w:type="spellEnd"/>
       <w:r>
         <w:rPr>
           <w:rFonts w:ascii="Courier" w:eastAsia="Times New Roman" w:hAnsi="Courier" w:cs="Times New Roman"/>
@@ -2062,6 +2090,7 @@
         </w:rPr>
         <w:t>"</w:t>
       </w:r>
+      <w:proofErr w:type="spellStart"/>
       <w:r>
         <w:rPr>
           <w:rFonts w:ascii="Courier" w:eastAsia="Times New Roman" w:hAnsi="Courier" w:cs="Times New Roman"/>
@@ -2072,6 +2101,7 @@
         </w:rPr>
         <w:t>password</w:t>
       </w:r>
+      <w:proofErr w:type="spellEnd"/>
       <w:r>
         <w:rPr>
           <w:rFonts w:ascii="Courier" w:eastAsia="Times New Roman" w:hAnsi="Courier" w:cs="Times New Roman"/>
@@ -2122,6 +2152,7 @@
         </w:rPr>
         <w:t>"</w:t>
       </w:r>
+      <w:proofErr w:type="spellStart"/>
       <w:r>
         <w:rPr>
           <w:rFonts w:ascii="Courier" w:eastAsia="Times New Roman" w:hAnsi="Courier" w:cs="Times New Roman"/>
@@ -2132,6 +2163,7 @@
         </w:rPr>
         <w:t>telefono</w:t>
       </w:r>
+      <w:proofErr w:type="spellEnd"/>
       <w:r>
         <w:rPr>
           <w:rFonts w:ascii="Courier" w:eastAsia="Times New Roman" w:hAnsi="Courier" w:cs="Times New Roman"/>
@@ -2232,6 +2264,7 @@
         </w:rPr>
         <w:t>"</w:t>
       </w:r>
+      <w:proofErr w:type="spellStart"/>
       <w:r>
         <w:rPr>
           <w:rFonts w:ascii="Courier" w:eastAsia="Times New Roman" w:hAnsi="Courier" w:cs="Times New Roman"/>
@@ -2242,6 +2275,7 @@
         </w:rPr>
         <w:t>userIdComuna</w:t>
       </w:r>
+      <w:proofErr w:type="spellEnd"/>
       <w:r>
         <w:rPr>
           <w:rFonts w:ascii="Courier" w:eastAsia="Times New Roman" w:hAnsi="Courier" w:cs="Times New Roman"/>
@@ -2272,8 +2306,6 @@
         </w:rPr>
         <w:t>}</w:t>
       </w:r>
-      <w:bookmarkStart w:id="1" w:name="_GoBack"/>
-      <w:bookmarkEnd w:id="1"/>
     </w:p>
     <w:p>
       <w:pPr>
@@ -2430,6 +2462,39 @@
       <w:pPr>
         <w:pStyle w:val="Prrafodelista"/>
         <w:ind w:left="1440" w:firstLine="0"/>
+      </w:pPr>
+    </w:p>
+    <w:p>
+      <w:pPr>
+        <w:pStyle w:val="Prrafodelista"/>
+        <w:ind w:left="1440" w:firstLine="0"/>
+      </w:pPr>
+    </w:p>
+    <w:p>
+      <w:pPr>
+        <w:pStyle w:val="Prrafodelista"/>
+        <w:ind w:left="1440" w:firstLine="0"/>
+      </w:pPr>
+    </w:p>
+    <w:p>
+      <w:pPr>
+        <w:pStyle w:val="Prrafodelista"/>
+        <w:ind w:left="1440" w:firstLine="0"/>
+      </w:pPr>
+    </w:p>
+    <w:p>
+      <w:pPr>
+        <w:pStyle w:val="Prrafodelista"/>
+        <w:ind w:left="1440" w:firstLine="0"/>
+      </w:pPr>
+    </w:p>
+    <w:p>
+      <w:pPr>
+        <w:pStyle w:val="Prrafodelista"/>
+        <w:ind w:left="1440" w:firstLine="0"/>
+        <w:rPr>
+          <w:vertAlign w:val="subscript"/>
+        </w:rPr>
         <w:sectPr>
           <w:headerReference w:type="default" r:id="rId14"/>
           <w:footerReference w:type="default" r:id="rId15"/>
@@ -2441,6 +2506,8 @@
           <w:docGrid w:linePitch="360"/>
         </w:sectPr>
       </w:pPr>
+      <w:bookmarkStart w:id="1" w:name="_GoBack"/>
+      <w:bookmarkEnd w:id="1"/>
     </w:p>
     <w:p>
       <w:pPr>
@@ -4342,7 +4409,7 @@
             <w:noProof/>
             <w:lang w:val="es-ES"/>
           </w:rPr>
-          <w:t>10</w:t>
+          <w:t>ii</w:t>
         </w:r>
         <w:r>
           <w:fldChar w:fldCharType="end"/>
@@ -4436,7 +4503,7 @@
             <w:noProof/>
             <w:lang w:val="es-ES"/>
           </w:rPr>
-          <w:t>9</w:t>
+          <w:t>5</w:t>
         </w:r>
         <w:r>
           <w:fldChar w:fldCharType="end"/>
@@ -6886,7 +6953,7 @@
 </file>
 
 <file path=customXml/itemProps1.xml><?xml version="1.0" encoding="utf-8"?>
-<ds:datastoreItem xmlns:ds="http://schemas.openxmlformats.org/officeDocument/2006/customXml" ds:itemID="{118FA4E0-8A68-514B-9C35-9B8799F71517}">
+<ds:datastoreItem xmlns:ds="http://schemas.openxmlformats.org/officeDocument/2006/customXml" ds:itemID="{CC05FDB3-6CDE-5048-A22E-F667C14110A0}">
   <ds:schemaRefs>
     <ds:schemaRef ds:uri="http://schemas.openxmlformats.org/officeDocument/2006/bibliography"/>
   </ds:schemaRefs>

</xml_diff>